<commit_message>
Finished results section, attempted reverse word ct
</commit_message>
<xml_diff>
--- a/project/cs6405_ProjectReport_VincentAllen.docx
+++ b/project/cs6405_ProjectReport_VincentAllen.docx
@@ -225,6 +225,12 @@
     </w:p>
     <w:sdt>
       <w:sdtPr>
+        <w:rPr>
+          <w:rFonts w:asciiTheme="minorHAnsi" w:eastAsiaTheme="minorHAnsi" w:hAnsiTheme="minorHAnsi" w:cstheme="minorBidi"/>
+          <w:color w:val="auto"/>
+          <w:sz w:val="22"/>
+          <w:szCs w:val="22"/>
+        </w:rPr>
         <w:id w:val="-2063942457"/>
         <w:docPartObj>
           <w:docPartGallery w:val="Table of Contents"/>
@@ -233,13 +239,9 @@
       </w:sdtPr>
       <w:sdtEndPr>
         <w:rPr>
-          <w:rFonts w:asciiTheme="minorHAnsi" w:eastAsiaTheme="minorHAnsi" w:hAnsiTheme="minorHAnsi" w:cstheme="minorBidi"/>
           <w:b/>
           <w:bCs/>
           <w:noProof/>
-          <w:color w:val="auto"/>
-          <w:sz w:val="22"/>
-          <w:szCs w:val="22"/>
         </w:rPr>
       </w:sdtEndPr>
       <w:sdtContent>
@@ -1383,24 +1385,14 @@
       <w:r>
         <w:t xml:space="preserve">Figure </w:t>
       </w:r>
-      <w:r>
-        <w:fldChar w:fldCharType="begin"/>
-      </w:r>
-      <w:r>
-        <w:instrText xml:space="preserve"> SEQ Figure \* ARABIC </w:instrText>
-      </w:r>
-      <w:r>
-        <w:fldChar w:fldCharType="separate"/>
-      </w:r>
-      <w:r>
-        <w:rPr>
-          <w:noProof/>
-        </w:rPr>
-        <w:t>1</w:t>
-      </w:r>
-      <w:r>
-        <w:fldChar w:fldCharType="end"/>
-      </w:r>
+      <w:fldSimple w:instr=" SEQ Figure \* ARABIC ">
+        <w:r>
+          <w:rPr>
+            <w:noProof/>
+          </w:rPr>
+          <w:t>1</w:t>
+        </w:r>
+      </w:fldSimple>
     </w:p>
     <w:p>
       <w:r>
@@ -1510,24 +1502,14 @@
       <w:r>
         <w:t xml:space="preserve">Figure </w:t>
       </w:r>
-      <w:r>
-        <w:fldChar w:fldCharType="begin"/>
-      </w:r>
-      <w:r>
-        <w:instrText xml:space="preserve"> SEQ Figure \* ARABIC </w:instrText>
-      </w:r>
-      <w:r>
-        <w:fldChar w:fldCharType="separate"/>
-      </w:r>
-      <w:r>
-        <w:rPr>
-          <w:noProof/>
-        </w:rPr>
-        <w:t>2</w:t>
-      </w:r>
-      <w:r>
-        <w:fldChar w:fldCharType="end"/>
-      </w:r>
+      <w:fldSimple w:instr=" SEQ Figure \* ARABIC ">
+        <w:r>
+          <w:rPr>
+            <w:noProof/>
+          </w:rPr>
+          <w:t>2</w:t>
+        </w:r>
+      </w:fldSimple>
     </w:p>
     <w:p>
       <w:pPr>
@@ -1611,24 +1593,14 @@
       <w:r>
         <w:t xml:space="preserve">Figure </w:t>
       </w:r>
-      <w:r>
-        <w:fldChar w:fldCharType="begin"/>
-      </w:r>
-      <w:r>
-        <w:instrText xml:space="preserve"> SEQ Figure \* ARABIC </w:instrText>
-      </w:r>
-      <w:r>
-        <w:fldChar w:fldCharType="separate"/>
-      </w:r>
-      <w:r>
-        <w:rPr>
-          <w:noProof/>
-        </w:rPr>
-        <w:t>3</w:t>
-      </w:r>
-      <w:r>
-        <w:fldChar w:fldCharType="end"/>
-      </w:r>
+      <w:fldSimple w:instr=" SEQ Figure \* ARABIC ">
+        <w:r>
+          <w:rPr>
+            <w:noProof/>
+          </w:rPr>
+          <w:t>3</w:t>
+        </w:r>
+      </w:fldSimple>
     </w:p>
     <w:p>
       <w:pPr>
@@ -1681,6 +1653,9 @@
       </w:r>
     </w:p>
     <w:p>
+      <w:pPr>
+        <w:spacing w:after="0"/>
+      </w:pPr>
       <w:r>
         <w:t xml:space="preserve">See Figure </w:t>
       </w:r>
@@ -1688,28 +1663,34 @@
         <w:t>4</w:t>
       </w:r>
       <w:r>
-        <w:t xml:space="preserve"> for a basic Data Stream Clustering algorithm schematic, with example inputs. The training/test data blocks are a reminder that even though clustering is unsupervised it can still be used with labeled data. In fact, the labels it generates could be correlated with the already existing labels and used to measure accuracy</w:t>
-      </w:r>
-      <w:r>
-        <w:t xml:space="preserve"> (assuming the clustering </w:t>
-      </w:r>
-      <w:r>
-        <w:t>results</w:t>
+        <w:t xml:space="preserve"> for a</w:t>
+      </w:r>
+      <w:r>
+        <w:t xml:space="preserve">n example </w:t>
+      </w:r>
+      <w:r>
+        <w:t xml:space="preserve">Data Stream Clustering algorithm schematic, with </w:t>
+      </w:r>
+      <w:r>
+        <w:t>sample</w:t>
+      </w:r>
+      <w:r>
+        <w:t xml:space="preserve"> inputs. The training/test data blocks are a reminder that even though clustering is unsupervised it can still be used with labeled data. In fact, the labels it generates could be correlated with the already existing labels and used to measure accuracy</w:t>
+      </w:r>
+      <w:r>
+        <w:t>.</w:t>
       </w:r>
       <w:r>
         <w:t xml:space="preserve"> </w:t>
       </w:r>
       <w:r>
-        <w:t>aren’t</w:t>
-      </w:r>
-      <w:r>
-        <w:t xml:space="preserve"> more accurate than the original labels).</w:t>
-      </w:r>
-      <w:r>
-        <w:t xml:space="preserve"> </w:t>
-      </w:r>
-      <w:r>
-        <w:t xml:space="preserve">The serializer would just read one element at a time from the training data set, since the whole set wouldn’t usually be passed to a Data Stream algorithm. </w:t>
+        <w:t xml:space="preserve">The serializer would just read one element at a time from the training data set, since the whole set wouldn’t be passed </w:t>
+      </w:r>
+      <w:r>
+        <w:t xml:space="preserve">all at once </w:t>
+      </w:r>
+      <w:r>
+        <w:t xml:space="preserve">to a Data Stream algorithm. </w:t>
       </w:r>
       <w:r>
         <w:t xml:space="preserve">The web crawler input is an example of a data stream type that would be especially well suited for </w:t>
@@ -1718,7 +1699,11 @@
         <w:t xml:space="preserve">input to one of these algorithms. </w:t>
       </w:r>
     </w:p>
-    <w:p/>
+    <w:p>
+      <w:pPr>
+        <w:spacing w:after="0"/>
+      </w:pPr>
+    </w:p>
     <w:p>
       <w:pPr>
         <w:keepNext/>
@@ -1773,24 +1758,14 @@
       <w:r>
         <w:t xml:space="preserve">Figure </w:t>
       </w:r>
-      <w:r>
-        <w:fldChar w:fldCharType="begin"/>
-      </w:r>
-      <w:r>
-        <w:instrText xml:space="preserve"> SEQ Figure \* ARABIC </w:instrText>
-      </w:r>
-      <w:r>
-        <w:fldChar w:fldCharType="separate"/>
-      </w:r>
-      <w:r>
-        <w:rPr>
-          <w:noProof/>
-        </w:rPr>
-        <w:t>4</w:t>
-      </w:r>
-      <w:r>
-        <w:fldChar w:fldCharType="end"/>
-      </w:r>
+      <w:fldSimple w:instr=" SEQ Figure \* ARABIC ">
+        <w:r>
+          <w:rPr>
+            <w:noProof/>
+          </w:rPr>
+          <w:t>4</w:t>
+        </w:r>
+      </w:fldSimple>
     </w:p>
     <w:p/>
     <w:p/>
@@ -2088,10 +2063,7 @@
         <w:t>has text but it serves no functional purpose. It’s just lore. Thus, Normal monster</w:t>
       </w:r>
       <w:r>
-        <w:t xml:space="preserve"> text will be omitted </w:t>
-      </w:r>
-      <w:r>
-        <w:t>during the preprocessing</w:t>
+        <w:t xml:space="preserve"> text will be omitted during the preprocessing</w:t>
       </w:r>
       <w:r>
         <w:t>.</w:t>
@@ -2105,7 +2077,13 @@
     </w:p>
     <w:p>
       <w:r>
-        <w:t xml:space="preserve">The first attempt is a simple word count. </w:t>
+        <w:t xml:space="preserve">The first attempt </w:t>
+      </w:r>
+      <w:r>
+        <w:t>was</w:t>
+      </w:r>
+      <w:r>
+        <w:t xml:space="preserve"> a simple word count. </w:t>
       </w:r>
       <w:r>
         <w:t xml:space="preserve">Let’s assume that the effects with the most words are strongest. This is definitely incorrect. Consider </w:t>
@@ -2154,6 +2132,36 @@
         <w:t>.</w:t>
       </w:r>
     </w:p>
+    <w:p>
+      <w:r>
+        <w:t>Next,</w:t>
+      </w:r>
+      <w:r>
+        <w:t xml:space="preserve"> we tried a variation of the word count, specifically searching for words like ‘destroy’ and ‘damage’ which typically involve harming the opponent’s cards or their life points (when their life points hit </w:t>
+      </w:r>
+      <w:r>
+        <w:t>0,</w:t>
+      </w:r>
+      <w:r>
+        <w:t xml:space="preserve"> they lose).</w:t>
+      </w:r>
+      <w:r>
+        <w:t xml:space="preserve"> This resulted in a decrease in accuracy when paired with the normal word count.</w:t>
+      </w:r>
+    </w:p>
+    <w:p>
+      <w:r>
+        <w:lastRenderedPageBreak/>
+        <w:t xml:space="preserve">As an interesting twist we tried inverting the word count attribute later in the project. The idea was the opposite – that lower star monsters would have longer effects. This was accomplished simply </w:t>
+      </w:r>
+      <w:r>
+        <w:t>changing the equation to 1 – word count. A value of 1 was used because the all data is normalized as it is written</w:t>
+      </w:r>
+      <w:r>
+        <w:t>.</w:t>
+      </w:r>
+    </w:p>
+    <w:p/>
     <w:p/>
     <w:p>
       <w:pPr>
@@ -2202,7 +2210,6 @@
           <w:iCs/>
           <w:color w:val="FF0000"/>
         </w:rPr>
-        <w:lastRenderedPageBreak/>
         <w:t>It is here that you really get into the details of why your project is designed the way it is. Tradeoffs are made in a number of areas and a good way to organize this section is to figure out what the most important tradeoffs are and explain each of them with a few paragraphs.</w:t>
       </w:r>
     </w:p>
@@ -2250,18 +2257,422 @@
     <w:p>
       <w:pPr>
         <w:rPr>
-          <w:i/>
-          <w:iCs/>
-          <w:color w:val="FF0000"/>
-        </w:rPr>
-      </w:pPr>
-      <w:r>
-        <w:rPr>
-          <w:i/>
-          <w:iCs/>
-          <w:color w:val="FF0000"/>
-        </w:rPr>
-        <w:t>At some point you will have to determine whether your project works. This section should detail the design of the testing experiments, the results of the testing, and comments regarding whether the project does what it is supposed to do. Elements that are hard to test and aspects of the project that do not pass the tests should be highlighted. The design of the experiments is worth some space as well, as there are design tradeoffs and decisions to be discussed here as well as for the project itself. Any data should be included in tables or charts in this section or in an extra appendix (in addition to the one described below) if it is particularly cumbersome.</w:t>
+          <w:noProof/>
+        </w:rPr>
+      </w:pPr>
+      <w:r>
+        <w:rPr>
+          <w:noProof/>
+        </w:rPr>
+        <w:t xml:space="preserve">Ase a baseline, see Figure 5. </w:t>
+      </w:r>
+      <w:r>
+        <w:rPr>
+          <w:noProof/>
+        </w:rPr>
+        <w:t>In these results only the attack and defense values were used</w:t>
+      </w:r>
+      <w:r>
+        <w:rPr>
+          <w:noProof/>
+        </w:rPr>
+        <w:t xml:space="preserve"> as attributes</w:t>
+      </w:r>
+      <w:r>
+        <w:rPr>
+          <w:noProof/>
+        </w:rPr>
+        <w:t>.</w:t>
+      </w:r>
+      <w:r>
+        <w:rPr>
+          <w:noProof/>
+        </w:rPr>
+        <w:t xml:space="preserve"> Note that these values stay roughly the same if values of 0s are used to replace the ?, ???, and X000 attack and defense values for some monsters. </w:t>
+      </w:r>
+      <w:r>
+        <w:rPr>
+          <w:noProof/>
+        </w:rPr>
+        <w:t>As a reminder th</w:t>
+      </w:r>
+      <w:r>
+        <w:rPr>
+          <w:noProof/>
+        </w:rPr>
+        <w:t>ose datapoints were removed instead.</w:t>
+      </w:r>
+    </w:p>
+    <w:p>
+      <w:pPr>
+        <w:keepNext/>
+        <w:jc w:val="center"/>
+      </w:pPr>
+      <w:r>
+        <w:rPr>
+          <w:noProof/>
+        </w:rPr>
+        <w:drawing>
+          <wp:inline distT="0" distB="0" distL="0" distR="0" wp14:anchorId="3A369233" wp14:editId="1F0C7BC2">
+            <wp:extent cx="5607050" cy="2599251"/>
+            <wp:effectExtent l="0" t="0" r="0" b="0"/>
+            <wp:docPr id="8" name="Picture 8"/>
+            <wp:cNvGraphicFramePr>
+              <a:graphicFrameLocks xmlns:a="http://schemas.openxmlformats.org/drawingml/2006/main" noChangeAspect="1"/>
+            </wp:cNvGraphicFramePr>
+            <a:graphic xmlns:a="http://schemas.openxmlformats.org/drawingml/2006/main">
+              <a:graphicData uri="http://schemas.openxmlformats.org/drawingml/2006/picture">
+                <pic:pic xmlns:pic="http://schemas.openxmlformats.org/drawingml/2006/picture">
+                  <pic:nvPicPr>
+                    <pic:cNvPr id="1" name=""/>
+                    <pic:cNvPicPr/>
+                  </pic:nvPicPr>
+                  <pic:blipFill>
+                    <a:blip r:embed="rId15"/>
+                    <a:stretch>
+                      <a:fillRect/>
+                    </a:stretch>
+                  </pic:blipFill>
+                  <pic:spPr>
+                    <a:xfrm>
+                      <a:off x="0" y="0"/>
+                      <a:ext cx="5635186" cy="2612294"/>
+                    </a:xfrm>
+                    <a:prstGeom prst="rect">
+                      <a:avLst/>
+                    </a:prstGeom>
+                  </pic:spPr>
+                </pic:pic>
+              </a:graphicData>
+            </a:graphic>
+          </wp:inline>
+        </w:drawing>
+      </w:r>
+    </w:p>
+    <w:p>
+      <w:pPr>
+        <w:pStyle w:val="Caption"/>
+        <w:jc w:val="center"/>
+        <w:rPr>
+          <w:noProof/>
+        </w:rPr>
+      </w:pPr>
+      <w:r>
+        <w:t xml:space="preserve">Figure </w:t>
+      </w:r>
+      <w:fldSimple w:instr=" SEQ Figure \* ARABIC ">
+        <w:r>
+          <w:rPr>
+            <w:noProof/>
+          </w:rPr>
+          <w:t>5</w:t>
+        </w:r>
+      </w:fldSimple>
+    </w:p>
+    <w:p>
+      <w:pPr>
+        <w:rPr>
+          <w:noProof/>
+        </w:rPr>
+      </w:pPr>
+    </w:p>
+    <w:p>
+      <w:pPr>
+        <w:rPr>
+          <w:noProof/>
+        </w:rPr>
+      </w:pPr>
+      <w:r>
+        <w:rPr>
+          <w:noProof/>
+        </w:rPr>
+        <w:t xml:space="preserve">Now, in Figure 6 we tried the word count measurement in addition to the </w:t>
+      </w:r>
+      <w:r>
+        <w:rPr>
+          <w:noProof/>
+        </w:rPr>
+        <w:t>attack and defense stats, but saw about a 1-3% drop in accuracy.</w:t>
+      </w:r>
+      <w:r>
+        <w:rPr>
+          <w:noProof/>
+        </w:rPr>
+        <w:t xml:space="preserve"> Note that </w:t>
+      </w:r>
+      <w:r>
+        <w:rPr>
+          <w:noProof/>
+        </w:rPr>
+        <w:t xml:space="preserve">between each run the data is shuffled randomly, and each run is attempted </w:t>
+      </w:r>
+      <w:r>
+        <w:rPr>
+          <w:noProof/>
+        </w:rPr>
+        <w:t>3-5 times</w:t>
+      </w:r>
+      <w:r>
+        <w:rPr>
+          <w:noProof/>
+        </w:rPr>
+        <w:t>.</w:t>
+      </w:r>
+    </w:p>
+    <w:p>
+      <w:pPr>
+        <w:rPr>
+          <w:noProof/>
+        </w:rPr>
+      </w:pPr>
+    </w:p>
+    <w:p>
+      <w:pPr>
+        <w:keepNext/>
+        <w:jc w:val="center"/>
+      </w:pPr>
+      <w:r>
+        <w:rPr>
+          <w:noProof/>
+        </w:rPr>
+        <w:drawing>
+          <wp:inline distT="0" distB="0" distL="0" distR="0" wp14:anchorId="0B51251C" wp14:editId="6CBD4811">
+            <wp:extent cx="5721350" cy="2666296"/>
+            <wp:effectExtent l="0" t="0" r="0" b="1270"/>
+            <wp:docPr id="10" name="Picture 10"/>
+            <wp:cNvGraphicFramePr>
+              <a:graphicFrameLocks xmlns:a="http://schemas.openxmlformats.org/drawingml/2006/main" noChangeAspect="1"/>
+            </wp:cNvGraphicFramePr>
+            <a:graphic xmlns:a="http://schemas.openxmlformats.org/drawingml/2006/main">
+              <a:graphicData uri="http://schemas.openxmlformats.org/drawingml/2006/picture">
+                <pic:pic xmlns:pic="http://schemas.openxmlformats.org/drawingml/2006/picture">
+                  <pic:nvPicPr>
+                    <pic:cNvPr id="1" name=""/>
+                    <pic:cNvPicPr/>
+                  </pic:nvPicPr>
+                  <pic:blipFill>
+                    <a:blip r:embed="rId16"/>
+                    <a:stretch>
+                      <a:fillRect/>
+                    </a:stretch>
+                  </pic:blipFill>
+                  <pic:spPr>
+                    <a:xfrm>
+                      <a:off x="0" y="0"/>
+                      <a:ext cx="5736524" cy="2673368"/>
+                    </a:xfrm>
+                    <a:prstGeom prst="rect">
+                      <a:avLst/>
+                    </a:prstGeom>
+                  </pic:spPr>
+                </pic:pic>
+              </a:graphicData>
+            </a:graphic>
+          </wp:inline>
+        </w:drawing>
+      </w:r>
+    </w:p>
+    <w:p>
+      <w:pPr>
+        <w:pStyle w:val="Caption"/>
+        <w:jc w:val="center"/>
+        <w:rPr>
+          <w:noProof/>
+        </w:rPr>
+      </w:pPr>
+      <w:r>
+        <w:t xml:space="preserve">Figure </w:t>
+      </w:r>
+      <w:fldSimple w:instr=" SEQ Figure \* ARABIC ">
+        <w:r>
+          <w:rPr>
+            <w:noProof/>
+          </w:rPr>
+          <w:t>6</w:t>
+        </w:r>
+      </w:fldSimple>
+    </w:p>
+    <w:p>
+      <w:pPr>
+        <w:rPr>
+          <w:noProof/>
+        </w:rPr>
+      </w:pPr>
+      <w:r>
+        <w:rPr>
+          <w:noProof/>
+        </w:rPr>
+        <w:lastRenderedPageBreak/>
+        <w:t xml:space="preserve">In Figure </w:t>
+      </w:r>
+      <w:r>
+        <w:rPr>
+          <w:noProof/>
+        </w:rPr>
+        <w:t>7</w:t>
+      </w:r>
+      <w:r>
+        <w:rPr>
+          <w:noProof/>
+        </w:rPr>
+        <w:t xml:space="preserve"> we tried adding another attribute that counted only the words ‘destory’ or ‘damage’, but the </w:t>
+      </w:r>
+      <w:r>
+        <w:rPr>
+          <w:noProof/>
+        </w:rPr>
+        <w:t>average</w:t>
+      </w:r>
+      <w:r>
+        <w:rPr>
+          <w:noProof/>
+        </w:rPr>
+        <w:t xml:space="preserve"> </w:t>
+      </w:r>
+      <w:r>
+        <w:rPr>
+          <w:noProof/>
+        </w:rPr>
+        <w:t>decreased by another</w:t>
+      </w:r>
+      <w:r>
+        <w:rPr>
+          <w:noProof/>
+        </w:rPr>
+        <w:t xml:space="preserve"> few percent. Note that the normal word count attribute was also present for th</w:t>
+      </w:r>
+      <w:r>
+        <w:rPr>
+          <w:noProof/>
+        </w:rPr>
+        <w:t xml:space="preserve">ese </w:t>
+      </w:r>
+      <w:r>
+        <w:rPr>
+          <w:noProof/>
+        </w:rPr>
+        <w:t>run</w:t>
+      </w:r>
+      <w:r>
+        <w:rPr>
+          <w:noProof/>
+        </w:rPr>
+        <w:t>s</w:t>
+      </w:r>
+      <w:r>
+        <w:rPr>
+          <w:noProof/>
+        </w:rPr>
+        <w:t>.</w:t>
+      </w:r>
+    </w:p>
+    <w:p>
+      <w:pPr>
+        <w:keepNext/>
+        <w:jc w:val="center"/>
+      </w:pPr>
+      <w:r>
+        <w:rPr>
+          <w:noProof/>
+        </w:rPr>
+        <w:drawing>
+          <wp:inline distT="0" distB="0" distL="0" distR="0" wp14:anchorId="4D4376F7" wp14:editId="2DC900F9">
+            <wp:extent cx="5943600" cy="2770505"/>
+            <wp:effectExtent l="0" t="0" r="0" b="0"/>
+            <wp:docPr id="3" name="Picture 3"/>
+            <wp:cNvGraphicFramePr>
+              <a:graphicFrameLocks xmlns:a="http://schemas.openxmlformats.org/drawingml/2006/main" noChangeAspect="1"/>
+            </wp:cNvGraphicFramePr>
+            <a:graphic xmlns:a="http://schemas.openxmlformats.org/drawingml/2006/main">
+              <a:graphicData uri="http://schemas.openxmlformats.org/drawingml/2006/picture">
+                <pic:pic xmlns:pic="http://schemas.openxmlformats.org/drawingml/2006/picture">
+                  <pic:nvPicPr>
+                    <pic:cNvPr id="1" name=""/>
+                    <pic:cNvPicPr/>
+                  </pic:nvPicPr>
+                  <pic:blipFill>
+                    <a:blip r:embed="rId17"/>
+                    <a:stretch>
+                      <a:fillRect/>
+                    </a:stretch>
+                  </pic:blipFill>
+                  <pic:spPr>
+                    <a:xfrm>
+                      <a:off x="0" y="0"/>
+                      <a:ext cx="5943600" cy="2770505"/>
+                    </a:xfrm>
+                    <a:prstGeom prst="rect">
+                      <a:avLst/>
+                    </a:prstGeom>
+                  </pic:spPr>
+                </pic:pic>
+              </a:graphicData>
+            </a:graphic>
+          </wp:inline>
+        </w:drawing>
+      </w:r>
+    </w:p>
+    <w:p>
+      <w:pPr>
+        <w:pStyle w:val="Caption"/>
+        <w:jc w:val="center"/>
+        <w:rPr>
+          <w:noProof/>
+        </w:rPr>
+      </w:pPr>
+      <w:r>
+        <w:t xml:space="preserve">Figure </w:t>
+      </w:r>
+      <w:fldSimple w:instr=" SEQ Figure \* ARABIC ">
+        <w:r>
+          <w:rPr>
+            <w:noProof/>
+          </w:rPr>
+          <w:t>7</w:t>
+        </w:r>
+      </w:fldSimple>
+    </w:p>
+    <w:p/>
+    <w:p>
+      <w:r>
+        <w:t xml:space="preserve">Next, </w:t>
+      </w:r>
+      <w:r>
+        <w:t xml:space="preserve">we took a step back and tried inverting </w:t>
+      </w:r>
+      <w:r>
+        <w:t>the word count, so that higher word counts equated to lower ranks. The interesting thing is that the accuracy was nearly identical to that of the non-inverted word count run.</w:t>
+      </w:r>
+      <w:r>
+        <w:t xml:space="preserve"> The mere presence of the word </w:t>
+      </w:r>
+      <w:r>
+        <w:t>count attribute</w:t>
+      </w:r>
+      <w:r>
+        <w:t xml:space="preserve"> in either </w:t>
+      </w:r>
+      <w:r>
+        <w:t>direction</w:t>
+      </w:r>
+      <w:r>
+        <w:t xml:space="preserve"> decreases accuracy.</w:t>
+      </w:r>
+    </w:p>
+    <w:p>
+      <w:r>
+        <w:t>At this point it became obvious that unless we did something drastically different the word count approach wouldn’t get us closer to a more accurate estimate. So, it was concluded that the best approach would be to predict using</w:t>
+      </w:r>
+      <w:r>
+        <w:t xml:space="preserve"> only</w:t>
+      </w:r>
+      <w:r>
+        <w:t xml:space="preserve"> the ATK and DEF attributes.</w:t>
+      </w:r>
+    </w:p>
+    <w:p>
+      <w:r>
+        <w:t>One potential consideration for future work could be to further divide the monster data into types (YYZ, fusion, normal, etc) using the same attributes. The advantage would be increased accuracy for some sections (e.g. pure ATK and DEF for normal) but a decrease in reliability because of the smaller sample sizes.</w:t>
       </w:r>
     </w:p>
     <w:p/>
@@ -2315,90 +2726,6 @@
       <w:r>
         <w:tab/>
         <w:t>M. Ghesmoune, M. Lebbah, and H. Azzag, “State-of-the-art on clustering data streams,” Big Data Analytics, vol. 1, no. 1, 2016. (</w:t>
-      </w:r>
-      <w:hyperlink r:id="rId15" w:history="1">
-        <w:r>
-          <w:rPr>
-            <w:rStyle w:val="Hyperlink"/>
-          </w:rPr>
-          <w:t>link</w:t>
-        </w:r>
-      </w:hyperlink>
-      <w:r>
-        <w:t>)</w:t>
-      </w:r>
-    </w:p>
-    <w:p>
-      <w:pPr>
-        <w:spacing w:after="320"/>
-        <w:ind w:left="720" w:hanging="720"/>
-      </w:pPr>
-      <w:r>
-        <w:rPr>
-          <w:b/>
-          <w:bCs/>
-        </w:rPr>
-        <w:t>[2]</w:t>
-      </w:r>
-      <w:r>
-        <w:tab/>
-        <w:t>S. Marsland, J. Shapiro, and U. Nehmzow, “A self-organising network that grows when required,” Neural Networks, vol. 15, no. 8-9, pp. 1041–1058, 2002. (</w:t>
-      </w:r>
-      <w:hyperlink r:id="rId16" w:history="1">
-        <w:r>
-          <w:rPr>
-            <w:rStyle w:val="Hyperlink"/>
-          </w:rPr>
-          <w:t>link</w:t>
-        </w:r>
-      </w:hyperlink>
-      <w:r>
-        <w:t>)</w:t>
-      </w:r>
-    </w:p>
-    <w:p>
-      <w:pPr>
-        <w:spacing w:after="320"/>
-        <w:ind w:left="720" w:hanging="720"/>
-      </w:pPr>
-      <w:r>
-        <w:rPr>
-          <w:b/>
-          <w:bCs/>
-        </w:rPr>
-        <w:t>[3]</w:t>
-      </w:r>
-      <w:r>
-        <w:tab/>
-        <w:t>P. Kranen, I. Assent, C. Baldauf, and T. Seidl, “The ClusTree: indexing micro-clusters for anytime stream mining,” Knowledge and Information Systems, vol. 29, no. 2, pp. 249–272, 2010. (</w:t>
-      </w:r>
-      <w:hyperlink r:id="rId17" w:history="1">
-        <w:r>
-          <w:rPr>
-            <w:rStyle w:val="Hyperlink"/>
-          </w:rPr>
-          <w:t>link</w:t>
-        </w:r>
-      </w:hyperlink>
-      <w:r>
-        <w:t>)</w:t>
-      </w:r>
-    </w:p>
-    <w:p>
-      <w:pPr>
-        <w:spacing w:after="320"/>
-        <w:ind w:left="720" w:hanging="720"/>
-      </w:pPr>
-      <w:r>
-        <w:rPr>
-          <w:b/>
-          <w:bCs/>
-        </w:rPr>
-        <w:t>[4]</w:t>
-      </w:r>
-      <w:r>
-        <w:tab/>
-        <w:t>S. Mansalis, E. Ntoutsi, N. Pelekis, and Y. Theodoridis, “An evaluation of data stream clustering algorithms,” Statistical Analysis and Data Mining: The ASA Data Science Journal, vol. 11, no. 4, pp. 167–187, 2018. (</w:t>
       </w:r>
       <w:hyperlink r:id="rId18" w:history="1">
         <w:r>
@@ -2422,11 +2749,11 @@
           <w:b/>
           <w:bCs/>
         </w:rPr>
-        <w:t>[5]</w:t>
+        <w:t>[2]</w:t>
       </w:r>
       <w:r>
         <w:tab/>
-        <w:t>A. Amini and T. Y. Wah, “Density Micro-Clustering Algorithms on DataStreams: A Review,” Lecture Notes in Engineering and Computer Science, vol. 1, 2011. (</w:t>
+        <w:t>S. Marsland, J. Shapiro, and U. Nehmzow, “A self-organising network that grows when required,” Neural Networks, vol. 15, no. 8-9, pp. 1041–1058, 2002. (</w:t>
       </w:r>
       <w:hyperlink r:id="rId19" w:history="1">
         <w:r>
@@ -2450,11 +2777,11 @@
           <w:b/>
           <w:bCs/>
         </w:rPr>
-        <w:t>[6]</w:t>
+        <w:t>[3]</w:t>
       </w:r>
       <w:r>
         <w:tab/>
-        <w:t>L. Liu and T. Peng, “Clustering-based topical Web crawling using CFu-tree guided by link-context,” Frontiers of Computer Science, vol. 8, no. 4, pp. 581–595, 2014. (</w:t>
+        <w:t>P. Kranen, I. Assent, C. Baldauf, and T. Seidl, “The ClusTree: indexing micro-clusters for anytime stream mining,” Knowledge and Information Systems, vol. 29, no. 2, pp. 249–272, 2010. (</w:t>
       </w:r>
       <w:hyperlink r:id="rId20" w:history="1">
         <w:r>
@@ -2470,6 +2797,90 @@
     </w:p>
     <w:p>
       <w:pPr>
+        <w:spacing w:after="320"/>
+        <w:ind w:left="720" w:hanging="720"/>
+      </w:pPr>
+      <w:r>
+        <w:rPr>
+          <w:b/>
+          <w:bCs/>
+        </w:rPr>
+        <w:t>[4]</w:t>
+      </w:r>
+      <w:r>
+        <w:tab/>
+        <w:t>S. Mansalis, E. Ntoutsi, N. Pelekis, and Y. Theodoridis, “An evaluation of data stream clustering algorithms,” Statistical Analysis and Data Mining: The ASA Data Science Journal, vol. 11, no. 4, pp. 167–187, 2018. (</w:t>
+      </w:r>
+      <w:hyperlink r:id="rId21" w:history="1">
+        <w:r>
+          <w:rPr>
+            <w:rStyle w:val="Hyperlink"/>
+          </w:rPr>
+          <w:t>link</w:t>
+        </w:r>
+      </w:hyperlink>
+      <w:r>
+        <w:t>)</w:t>
+      </w:r>
+    </w:p>
+    <w:p>
+      <w:pPr>
+        <w:spacing w:after="320"/>
+        <w:ind w:left="720" w:hanging="720"/>
+      </w:pPr>
+      <w:r>
+        <w:rPr>
+          <w:b/>
+          <w:bCs/>
+        </w:rPr>
+        <w:t>[5]</w:t>
+      </w:r>
+      <w:r>
+        <w:tab/>
+        <w:t>A. Amini and T. Y. Wah, “Density Micro-Clustering Algorithms on DataStreams: A Review,” Lecture Notes in Engineering and Computer Science, vol. 1, 2011. (</w:t>
+      </w:r>
+      <w:hyperlink r:id="rId22" w:history="1">
+        <w:r>
+          <w:rPr>
+            <w:rStyle w:val="Hyperlink"/>
+          </w:rPr>
+          <w:t>link</w:t>
+        </w:r>
+      </w:hyperlink>
+      <w:r>
+        <w:t>)</w:t>
+      </w:r>
+    </w:p>
+    <w:p>
+      <w:pPr>
+        <w:spacing w:after="320"/>
+        <w:ind w:left="720" w:hanging="720"/>
+      </w:pPr>
+      <w:r>
+        <w:rPr>
+          <w:b/>
+          <w:bCs/>
+        </w:rPr>
+        <w:t>[6]</w:t>
+      </w:r>
+      <w:r>
+        <w:tab/>
+        <w:t>L. Liu and T. Peng, “Clustering-based topical Web crawling using CFu-tree guided by link-context,” Frontiers of Computer Science, vol. 8, no. 4, pp. 581–595, 2014. (</w:t>
+      </w:r>
+      <w:hyperlink r:id="rId23" w:history="1">
+        <w:r>
+          <w:rPr>
+            <w:rStyle w:val="Hyperlink"/>
+          </w:rPr>
+          <w:t>link</w:t>
+        </w:r>
+      </w:hyperlink>
+      <w:r>
+        <w:t>)</w:t>
+      </w:r>
+    </w:p>
+    <w:p>
+      <w:pPr>
         <w:pStyle w:val="Heading2"/>
       </w:pPr>
       <w:bookmarkStart w:id="7" w:name="_Toc39780894"/>
@@ -2495,7 +2906,7 @@
           <w:szCs w:val="16"/>
         </w:rPr>
       </w:pPr>
-      <w:hyperlink r:id="rId21" w:history="1">
+      <w:hyperlink r:id="rId24" w:history="1">
         <w:r>
           <w:rPr>
             <w:rStyle w:val="Hyperlink"/>
@@ -2518,7 +2929,7 @@
           <w:szCs w:val="16"/>
         </w:rPr>
       </w:pPr>
-      <w:hyperlink r:id="rId22" w:history="1">
+      <w:hyperlink r:id="rId25" w:history="1">
         <w:r>
           <w:rPr>
             <w:rStyle w:val="Hyperlink"/>
@@ -2541,7 +2952,7 @@
           <w:szCs w:val="16"/>
         </w:rPr>
       </w:pPr>
-      <w:hyperlink r:id="rId23" w:history="1">
+      <w:hyperlink r:id="rId26" w:history="1">
         <w:r>
           <w:rPr>
             <w:rStyle w:val="Hyperlink"/>
@@ -2564,7 +2975,7 @@
           <w:szCs w:val="16"/>
         </w:rPr>
       </w:pPr>
-      <w:hyperlink r:id="rId24" w:history="1">
+      <w:hyperlink r:id="rId27" w:history="1">
         <w:r>
           <w:rPr>
             <w:rStyle w:val="Hyperlink"/>
@@ -2596,7 +3007,7 @@
           <w:szCs w:val="16"/>
         </w:rPr>
       </w:pPr>
-      <w:hyperlink r:id="rId25" w:history="1">
+      <w:hyperlink r:id="rId28" w:history="1">
         <w:r>
           <w:rPr>
             <w:rStyle w:val="Hyperlink"/>
@@ -2628,7 +3039,7 @@
           <w:szCs w:val="16"/>
         </w:rPr>
       </w:pPr>
-      <w:hyperlink r:id="rId26" w:history="1">
+      <w:hyperlink r:id="rId29" w:history="1">
         <w:r>
           <w:rPr>
             <w:rStyle w:val="Hyperlink"/>
@@ -2651,8 +3062,8 @@
           <w:szCs w:val="16"/>
         </w:rPr>
       </w:pPr>
-      <w:hyperlink r:id="rId27" w:history="1">
-        <w:hyperlink r:id="rId28" w:history="1">
+      <w:hyperlink r:id="rId30" w:history="1">
+        <w:hyperlink r:id="rId31" w:history="1">
           <w:r>
             <w:rPr>
               <w:rStyle w:val="Hyperlink"/>
@@ -2676,8 +3087,8 @@
           <w:szCs w:val="16"/>
         </w:rPr>
       </w:pPr>
-      <w:hyperlink r:id="rId29" w:history="1">
-        <w:hyperlink r:id="rId30" w:history="1">
+      <w:hyperlink r:id="rId32" w:history="1">
+        <w:hyperlink r:id="rId33" w:history="1">
           <w:r>
             <w:rPr>
               <w:rStyle w:val="Hyperlink"/>
@@ -2722,7 +3133,7 @@
           <w:szCs w:val="16"/>
         </w:rPr>
       </w:pPr>
-      <w:hyperlink r:id="rId31" w:history="1">
+      <w:hyperlink r:id="rId34" w:history="1">
         <w:r>
           <w:rPr>
             <w:rStyle w:val="Hyperlink"/>
@@ -2745,7 +3156,7 @@
           <w:szCs w:val="16"/>
         </w:rPr>
       </w:pPr>
-      <w:hyperlink r:id="rId32" w:history="1">
+      <w:hyperlink r:id="rId35" w:history="1">
         <w:r>
           <w:rPr>
             <w:rStyle w:val="Hyperlink"/>
@@ -2768,7 +3179,7 @@
           <w:szCs w:val="16"/>
         </w:rPr>
       </w:pPr>
-      <w:hyperlink r:id="rId33" w:history="1">
+      <w:hyperlink r:id="rId36" w:history="1">
         <w:r>
           <w:rPr>
             <w:rStyle w:val="Hyperlink"/>
@@ -2796,7 +3207,7 @@
           <w:szCs w:val="16"/>
         </w:rPr>
       </w:pPr>
-      <w:hyperlink r:id="rId34" w:history="1">
+      <w:hyperlink r:id="rId37" w:history="1">
         <w:r>
           <w:rPr>
             <w:rStyle w:val="Hyperlink"/>
@@ -2847,7 +3258,7 @@
         <w:spacing w:after="0"/>
         <w:ind w:left="720"/>
       </w:pPr>
-      <w:hyperlink r:id="rId35" w:history="1">
+      <w:hyperlink r:id="rId38" w:history="1">
         <w:r>
           <w:rPr>
             <w:rStyle w:val="Hyperlink"/>
@@ -2865,7 +3276,7 @@
       <w:r>
         <w:t xml:space="preserve">Some experimentation was performed with an </w:t>
       </w:r>
-      <w:hyperlink r:id="rId36" w:history="1">
+      <w:hyperlink r:id="rId39" w:history="1">
         <w:r>
           <w:rPr>
             <w:rStyle w:val="Hyperlink"/>
@@ -2890,7 +3301,7 @@
       <w:r>
         <w:t xml:space="preserve">In contrast, this </w:t>
       </w:r>
-      <w:hyperlink r:id="rId37" w:history="1">
+      <w:hyperlink r:id="rId40" w:history="1">
         <w:r>
           <w:rPr>
             <w:rStyle w:val="Hyperlink"/>
@@ -2904,7 +3315,7 @@
       <w:r>
         <w:t xml:space="preserve">. See this </w:t>
       </w:r>
-      <w:hyperlink r:id="rId38" w:history="1">
+      <w:hyperlink r:id="rId41" w:history="1">
         <w:r>
           <w:rPr>
             <w:rStyle w:val="Hyperlink"/>
@@ -3217,17 +3628,7 @@
           <w:sz w:val="20"/>
           <w:szCs w:val="20"/>
         </w:rPr>
-        <w:t xml:space="preserve"> </w:t>
-      </w:r>
-      <w:proofErr w:type="gramStart"/>
-      <w:r>
-        <w:rPr>
-          <w:rFonts w:ascii="Courier New" w:eastAsia="Times New Roman" w:hAnsi="Courier New" w:cs="Courier New"/>
-          <w:color w:val="000000"/>
-          <w:sz w:val="20"/>
-          <w:szCs w:val="20"/>
-        </w:rPr>
-        <w:t>y</w:t>
+        <w:t xml:space="preserve"> y</w:t>
       </w:r>
       <w:r>
         <w:rPr>
@@ -3240,7 +3641,6 @@
         </w:rPr>
         <w:t>[</w:t>
       </w:r>
-      <w:proofErr w:type="gramEnd"/>
       <w:r>
         <w:rPr>
           <w:rFonts w:ascii="Courier New" w:eastAsia="Times New Roman" w:hAnsi="Courier New" w:cs="Courier New"/>
@@ -5708,6 +6108,7 @@
     <w:lsdException w:name="HTML Sample" w:semiHidden="1" w:unhideWhenUsed="1"/>
     <w:lsdException w:name="HTML Typewriter" w:semiHidden="1" w:unhideWhenUsed="1"/>
     <w:lsdException w:name="HTML Variable" w:semiHidden="1" w:unhideWhenUsed="1"/>
+    <w:lsdException w:name="Normal Table" w:semiHidden="1" w:unhideWhenUsed="1"/>
     <w:lsdException w:name="annotation subject" w:semiHidden="1" w:unhideWhenUsed="1"/>
     <w:lsdException w:name="No List" w:semiHidden="1" w:unhideWhenUsed="1"/>
     <w:lsdException w:name="Outline List 1" w:semiHidden="1" w:unhideWhenUsed="1"/>
@@ -5754,8 +6155,10 @@
     <w:lsdException w:name="Table Subtle 2" w:semiHidden="1" w:unhideWhenUsed="1"/>
     <w:lsdException w:name="Table Web 1" w:semiHidden="1" w:unhideWhenUsed="1"/>
     <w:lsdException w:name="Table Web 2" w:semiHidden="1" w:unhideWhenUsed="1"/>
+    <w:lsdException w:name="Table Web 3" w:semiHidden="1" w:unhideWhenUsed="1"/>
     <w:lsdException w:name="Balloon Text" w:semiHidden="1" w:unhideWhenUsed="1"/>
     <w:lsdException w:name="Table Grid" w:uiPriority="39"/>
+    <w:lsdException w:name="Table Theme" w:semiHidden="1" w:unhideWhenUsed="1"/>
     <w:lsdException w:name="Placeholder Text" w:semiHidden="1"/>
     <w:lsdException w:name="No Spacing" w:uiPriority="1" w:qFormat="1"/>
     <w:lsdException w:name="Light Shading" w:uiPriority="60"/>
@@ -6049,6 +6452,7 @@
   <w:style w:type="character" w:default="1" w:styleId="DefaultParagraphFont">
     <w:name w:val="Default Paragraph Font"/>
     <w:uiPriority w:val="1"/>
+    <w:semiHidden/>
     <w:unhideWhenUsed/>
   </w:style>
   <w:style w:type="table" w:default="1" w:styleId="TableNormal">
@@ -6652,7 +7056,7 @@
 </file>
 
 <file path=customXml/itemProps1.xml><?xml version="1.0" encoding="utf-8"?>
-<ds:datastoreItem xmlns:ds="http://schemas.openxmlformats.org/officeDocument/2006/customXml" ds:itemID="{F695F6B0-6F8A-432D-A4CF-C98A494480B9}">
+<ds:datastoreItem xmlns:ds="http://schemas.openxmlformats.org/officeDocument/2006/customXml" ds:itemID="{D8B16208-1298-4A7E-885D-2A27D1993ABC}">
   <ds:schemaRefs>
     <ds:schemaRef ds:uri="http://schemas.openxmlformats.org/officeDocument/2006/bibliography"/>
   </ds:schemaRefs>

</xml_diff>